<commit_message>
changed Documentation and code
</commit_message>
<xml_diff>
--- a/doc/M318_Dokumentation.docx
+++ b/doc/M318_Dokumentation.docx
@@ -26,7 +26,32 @@
       <w:pPr>
         <w:jc w:val="center"/>
         <w:rPr>
-          <w:b/>
+          <w:bCs/>
+          <w:sz w:val="36"/>
+          <w:szCs w:val="48"/>
+        </w:rPr>
+      </w:pPr>
+      <w:r>
+        <w:rPr>
+          <w:bCs/>
+          <w:sz w:val="36"/>
+          <w:szCs w:val="48"/>
+        </w:rPr>
+        <w:t xml:space="preserve">Autor: </w:t>
+      </w:r>
+      <w:r>
+        <w:rPr>
+          <w:bCs/>
+          <w:sz w:val="36"/>
+          <w:szCs w:val="48"/>
+        </w:rPr>
+        <w:t>Silvan Müller</w:t>
+      </w:r>
+    </w:p>
+    <w:p>
+      <w:pPr>
+        <w:jc w:val="center"/>
+        <w:rPr>
           <w:bCs/>
           <w:sz w:val="48"/>
           <w:szCs w:val="48"/>
@@ -34,27 +59,8 @@
       </w:pPr>
       <w:r>
         <w:rPr>
-          <w:b/>
-          <w:bCs/>
-          <w:sz w:val="48"/>
-          <w:szCs w:val="48"/>
-        </w:rPr>
-        <w:t>Silvan Müller</w:t>
-      </w:r>
-    </w:p>
-    <w:p>
-      <w:pPr>
-        <w:jc w:val="center"/>
-        <w:rPr>
-          <w:b/>
-          <w:bCs/>
-          <w:sz w:val="48"/>
-          <w:szCs w:val="48"/>
-        </w:rPr>
-      </w:pPr>
-      <w:r>
-        <w:rPr>
           <w:noProof/>
+          <w:sz w:val="20"/>
           <w:lang w:val="de-CH" w:eastAsia="ja-JP"/>
         </w:rPr>
         <w:drawing>
@@ -109,9 +115,16 @@
       </w:r>
       <w:r>
         <w:rPr>
-          <w:b/>
           <w:bCs/>
-          <w:sz w:val="48"/>
+          <w:sz w:val="36"/>
+          <w:szCs w:val="48"/>
+        </w:rPr>
+        <w:t xml:space="preserve">Datum: </w:t>
+      </w:r>
+      <w:r>
+        <w:rPr>
+          <w:bCs/>
+          <w:sz w:val="36"/>
           <w:szCs w:val="48"/>
         </w:rPr>
         <w:t>05.01.2022</w:t>
@@ -251,21 +264,6 @@
             </w:rPr>
             <w:t>Seite</w:t>
           </w:r>
-        </w:p>
-        <w:p>
-          <w:pPr>
-            <w:pStyle w:val="Verzeichnis1"/>
-            <w:tabs>
-              <w:tab w:val="left" w:pos="440"/>
-              <w:tab w:val="right" w:leader="dot" w:pos="9016"/>
-            </w:tabs>
-            <w:rPr>
-              <w:noProof/>
-            </w:rPr>
-          </w:pPr>
-          <w:r>
-            <w:t xml:space="preserve"> </w:t>
-          </w:r>
           <w:r>
             <w:fldChar w:fldCharType="begin"/>
           </w:r>
@@ -290,7 +288,7 @@
               <w:lang w:val="de-CH" w:eastAsia="ja-JP"/>
             </w:rPr>
           </w:pPr>
-          <w:hyperlink w:anchor="_Toc92866502" w:history="1">
+          <w:hyperlink w:anchor="_Toc92885006" w:history="1">
             <w:r>
               <w:rPr>
                 <w:rStyle w:val="Hyperlink"/>
@@ -333,7 +331,7 @@
                 <w:noProof/>
                 <w:webHidden/>
               </w:rPr>
-              <w:instrText xml:space="preserve"> PAGEREF _Toc92866502 \h </w:instrText>
+              <w:instrText xml:space="preserve"> PAGEREF _Toc92885006 \h </w:instrText>
             </w:r>
             <w:r>
               <w:rPr>
@@ -363,6 +361,8 @@
               <w:fldChar w:fldCharType="end"/>
             </w:r>
           </w:hyperlink>
+          <w:bookmarkStart w:id="0" w:name="_GoBack"/>
+          <w:bookmarkEnd w:id="0"/>
         </w:p>
         <w:p>
           <w:pPr>
@@ -377,7 +377,7 @@
               <w:lang w:val="de-CH" w:eastAsia="ja-JP"/>
             </w:rPr>
           </w:pPr>
-          <w:hyperlink w:anchor="_Toc92866503" w:history="1">
+          <w:hyperlink w:anchor="_Toc92885007" w:history="1">
             <w:r>
               <w:rPr>
                 <w:rStyle w:val="Hyperlink"/>
@@ -404,7 +404,7 @@
                 <w:noProof/>
                 <w:webHidden/>
               </w:rPr>
-              <w:instrText xml:space="preserve"> PAGEREF _Toc92866503 \h </w:instrText>
+              <w:instrText xml:space="preserve"> PAGEREF _Toc92885007 \h </w:instrText>
             </w:r>
             <w:r>
               <w:rPr>
@@ -449,7 +449,7 @@
               <w:lang w:val="de-CH" w:eastAsia="ja-JP"/>
             </w:rPr>
           </w:pPr>
-          <w:hyperlink w:anchor="_Toc92866504" w:history="1">
+          <w:hyperlink w:anchor="_Toc92885008" w:history="1">
             <w:r>
               <w:rPr>
                 <w:rStyle w:val="Hyperlink"/>
@@ -492,7 +492,7 @@
                 <w:noProof/>
                 <w:webHidden/>
               </w:rPr>
-              <w:instrText xml:space="preserve"> PAGEREF _Toc92866504 \h </w:instrText>
+              <w:instrText xml:space="preserve"> PAGEREF _Toc92885008 \h </w:instrText>
             </w:r>
             <w:r>
               <w:rPr>
@@ -537,7 +537,7 @@
               <w:lang w:val="de-CH" w:eastAsia="ja-JP"/>
             </w:rPr>
           </w:pPr>
-          <w:hyperlink w:anchor="_Toc92866505" w:history="1">
+          <w:hyperlink w:anchor="_Toc92885009" w:history="1">
             <w:r>
               <w:rPr>
                 <w:rStyle w:val="Hyperlink"/>
@@ -580,7 +580,7 @@
                 <w:noProof/>
                 <w:webHidden/>
               </w:rPr>
-              <w:instrText xml:space="preserve"> PAGEREF _Toc92866505 \h </w:instrText>
+              <w:instrText xml:space="preserve"> PAGEREF _Toc92885009 \h </w:instrText>
             </w:r>
             <w:r>
               <w:rPr>
@@ -624,7 +624,7 @@
               <w:lang w:val="de-CH" w:eastAsia="ja-JP"/>
             </w:rPr>
           </w:pPr>
-          <w:hyperlink w:anchor="_Toc92866506" w:history="1">
+          <w:hyperlink w:anchor="_Toc92885010" w:history="1">
             <w:r>
               <w:rPr>
                 <w:rStyle w:val="Hyperlink"/>
@@ -651,7 +651,7 @@
                 <w:noProof/>
                 <w:webHidden/>
               </w:rPr>
-              <w:instrText xml:space="preserve"> PAGEREF _Toc92866506 \h </w:instrText>
+              <w:instrText xml:space="preserve"> PAGEREF _Toc92885010 \h </w:instrText>
             </w:r>
             <w:r>
               <w:rPr>
@@ -695,7 +695,7 @@
               <w:lang w:val="de-CH" w:eastAsia="ja-JP"/>
             </w:rPr>
           </w:pPr>
-          <w:hyperlink w:anchor="_Toc92866507" w:history="1">
+          <w:hyperlink w:anchor="_Toc92885011" w:history="1">
             <w:r>
               <w:rPr>
                 <w:rStyle w:val="Hyperlink"/>
@@ -722,7 +722,7 @@
                 <w:noProof/>
                 <w:webHidden/>
               </w:rPr>
-              <w:instrText xml:space="preserve"> PAGEREF _Toc92866507 \h </w:instrText>
+              <w:instrText xml:space="preserve"> PAGEREF _Toc92885011 \h </w:instrText>
             </w:r>
             <w:r>
               <w:rPr>
@@ -766,7 +766,7 @@
               <w:lang w:val="de-CH" w:eastAsia="ja-JP"/>
             </w:rPr>
           </w:pPr>
-          <w:hyperlink w:anchor="_Toc92866508" w:history="1">
+          <w:hyperlink w:anchor="_Toc92885012" w:history="1">
             <w:r>
               <w:rPr>
                 <w:rStyle w:val="Hyperlink"/>
@@ -793,7 +793,7 @@
                 <w:noProof/>
                 <w:webHidden/>
               </w:rPr>
-              <w:instrText xml:space="preserve"> PAGEREF _Toc92866508 \h </w:instrText>
+              <w:instrText xml:space="preserve"> PAGEREF _Toc92885012 \h </w:instrText>
             </w:r>
             <w:r>
               <w:rPr>
@@ -837,7 +837,7 @@
               <w:lang w:val="de-CH" w:eastAsia="ja-JP"/>
             </w:rPr>
           </w:pPr>
-          <w:hyperlink w:anchor="_Toc92866509" w:history="1">
+          <w:hyperlink w:anchor="_Toc92885013" w:history="1">
             <w:r>
               <w:rPr>
                 <w:rStyle w:val="Hyperlink"/>
@@ -864,7 +864,7 @@
                 <w:noProof/>
                 <w:webHidden/>
               </w:rPr>
-              <w:instrText xml:space="preserve"> PAGEREF _Toc92866509 \h </w:instrText>
+              <w:instrText xml:space="preserve"> PAGEREF _Toc92885013 \h </w:instrText>
             </w:r>
             <w:r>
               <w:rPr>
@@ -908,7 +908,7 @@
               <w:lang w:val="de-CH" w:eastAsia="ja-JP"/>
             </w:rPr>
           </w:pPr>
-          <w:hyperlink w:anchor="_Toc92866510" w:history="1">
+          <w:hyperlink w:anchor="_Toc92885014" w:history="1">
             <w:r>
               <w:rPr>
                 <w:rStyle w:val="Hyperlink"/>
@@ -935,7 +935,7 @@
                 <w:noProof/>
                 <w:webHidden/>
               </w:rPr>
-              <w:instrText xml:space="preserve"> PAGEREF _Toc92866510 \h </w:instrText>
+              <w:instrText xml:space="preserve"> PAGEREF _Toc92885014 \h </w:instrText>
             </w:r>
             <w:r>
               <w:rPr>
@@ -979,7 +979,7 @@
               <w:lang w:val="de-CH" w:eastAsia="ja-JP"/>
             </w:rPr>
           </w:pPr>
-          <w:hyperlink w:anchor="_Toc92866511" w:history="1">
+          <w:hyperlink w:anchor="_Toc92885015" w:history="1">
             <w:r>
               <w:rPr>
                 <w:rStyle w:val="Hyperlink"/>
@@ -1006,7 +1006,7 @@
                 <w:noProof/>
                 <w:webHidden/>
               </w:rPr>
-              <w:instrText xml:space="preserve"> PAGEREF _Toc92866511 \h </w:instrText>
+              <w:instrText xml:space="preserve"> PAGEREF _Toc92885015 \h </w:instrText>
             </w:r>
             <w:r>
               <w:rPr>
@@ -1050,7 +1050,7 @@
               <w:lang w:val="de-CH" w:eastAsia="ja-JP"/>
             </w:rPr>
           </w:pPr>
-          <w:hyperlink w:anchor="_Toc92866512" w:history="1">
+          <w:hyperlink w:anchor="_Toc92885016" w:history="1">
             <w:r>
               <w:rPr>
                 <w:rStyle w:val="Hyperlink"/>
@@ -1077,7 +1077,7 @@
                 <w:noProof/>
                 <w:webHidden/>
               </w:rPr>
-              <w:instrText xml:space="preserve"> PAGEREF _Toc92866512 \h </w:instrText>
+              <w:instrText xml:space="preserve"> PAGEREF _Toc92885016 \h </w:instrText>
             </w:r>
             <w:r>
               <w:rPr>
@@ -1121,7 +1121,7 @@
               <w:lang w:val="de-CH" w:eastAsia="ja-JP"/>
             </w:rPr>
           </w:pPr>
-          <w:hyperlink w:anchor="_Toc92866513" w:history="1">
+          <w:hyperlink w:anchor="_Toc92885017" w:history="1">
             <w:r>
               <w:rPr>
                 <w:rStyle w:val="Hyperlink"/>
@@ -1148,7 +1148,7 @@
                 <w:noProof/>
                 <w:webHidden/>
               </w:rPr>
-              <w:instrText xml:space="preserve"> PAGEREF _Toc92866513 \h </w:instrText>
+              <w:instrText xml:space="preserve"> PAGEREF _Toc92885017 \h </w:instrText>
             </w:r>
             <w:r>
               <w:rPr>
@@ -1192,7 +1192,7 @@
               <w:lang w:val="de-CH" w:eastAsia="ja-JP"/>
             </w:rPr>
           </w:pPr>
-          <w:hyperlink w:anchor="_Toc92866514" w:history="1">
+          <w:hyperlink w:anchor="_Toc92885018" w:history="1">
             <w:r>
               <w:rPr>
                 <w:rStyle w:val="Hyperlink"/>
@@ -1219,7 +1219,7 @@
                 <w:noProof/>
                 <w:webHidden/>
               </w:rPr>
-              <w:instrText xml:space="preserve"> PAGEREF _Toc92866514 \h </w:instrText>
+              <w:instrText xml:space="preserve"> PAGEREF _Toc92885018 \h </w:instrText>
             </w:r>
             <w:r>
               <w:rPr>
@@ -1263,7 +1263,7 @@
               <w:lang w:val="de-CH" w:eastAsia="ja-JP"/>
             </w:rPr>
           </w:pPr>
-          <w:hyperlink w:anchor="_Toc92866515" w:history="1">
+          <w:hyperlink w:anchor="_Toc92885019" w:history="1">
             <w:r>
               <w:rPr>
                 <w:rStyle w:val="Hyperlink"/>
@@ -1290,7 +1290,7 @@
                 <w:noProof/>
                 <w:webHidden/>
               </w:rPr>
-              <w:instrText xml:space="preserve"> PAGEREF _Toc92866515 \h </w:instrText>
+              <w:instrText xml:space="preserve"> PAGEREF _Toc92885019 \h </w:instrText>
             </w:r>
             <w:r>
               <w:rPr>
@@ -1334,7 +1334,7 @@
               <w:lang w:val="de-CH" w:eastAsia="ja-JP"/>
             </w:rPr>
           </w:pPr>
-          <w:hyperlink w:anchor="_Toc92866516" w:history="1">
+          <w:hyperlink w:anchor="_Toc92885020" w:history="1">
             <w:r>
               <w:rPr>
                 <w:rStyle w:val="Hyperlink"/>
@@ -1361,7 +1361,7 @@
                 <w:noProof/>
                 <w:webHidden/>
               </w:rPr>
-              <w:instrText xml:space="preserve"> PAGEREF _Toc92866516 \h </w:instrText>
+              <w:instrText xml:space="preserve"> PAGEREF _Toc92885020 \h </w:instrText>
             </w:r>
             <w:r>
               <w:rPr>
@@ -1405,7 +1405,7 @@
               <w:lang w:val="de-CH" w:eastAsia="ja-JP"/>
             </w:rPr>
           </w:pPr>
-          <w:hyperlink w:anchor="_Toc92866517" w:history="1">
+          <w:hyperlink w:anchor="_Toc92885021" w:history="1">
             <w:r>
               <w:rPr>
                 <w:rStyle w:val="Hyperlink"/>
@@ -1432,7 +1432,7 @@
                 <w:noProof/>
                 <w:webHidden/>
               </w:rPr>
-              <w:instrText xml:space="preserve"> PAGEREF _Toc92866517 \h </w:instrText>
+              <w:instrText xml:space="preserve"> PAGEREF _Toc92885021 \h </w:instrText>
             </w:r>
             <w:r>
               <w:rPr>
@@ -1476,7 +1476,7 @@
               <w:lang w:val="de-CH" w:eastAsia="ja-JP"/>
             </w:rPr>
           </w:pPr>
-          <w:hyperlink w:anchor="_Toc92866518" w:history="1">
+          <w:hyperlink w:anchor="_Toc92885022" w:history="1">
             <w:r>
               <w:rPr>
                 <w:rStyle w:val="Hyperlink"/>
@@ -1503,7 +1503,7 @@
                 <w:noProof/>
                 <w:webHidden/>
               </w:rPr>
-              <w:instrText xml:space="preserve"> PAGEREF _Toc92866518 \h </w:instrText>
+              <w:instrText xml:space="preserve"> PAGEREF _Toc92885022 \h </w:instrText>
             </w:r>
             <w:r>
               <w:rPr>
@@ -1524,6 +1524,77 @@
                 <w:webHidden/>
               </w:rPr>
               <w:t>8</w:t>
+            </w:r>
+            <w:r>
+              <w:rPr>
+                <w:noProof/>
+                <w:webHidden/>
+              </w:rPr>
+              <w:fldChar w:fldCharType="end"/>
+            </w:r>
+          </w:hyperlink>
+        </w:p>
+        <w:p>
+          <w:pPr>
+            <w:pStyle w:val="Verzeichnis2"/>
+            <w:tabs>
+              <w:tab w:val="right" w:leader="dot" w:pos="9016"/>
+            </w:tabs>
+            <w:rPr>
+              <w:rFonts w:eastAsiaTheme="minorEastAsia"/>
+              <w:noProof/>
+              <w:sz w:val="22"/>
+              <w:lang w:val="de-CH" w:eastAsia="ja-JP"/>
+            </w:rPr>
+          </w:pPr>
+          <w:hyperlink w:anchor="_Toc92885023" w:history="1">
+            <w:r>
+              <w:rPr>
+                <w:rStyle w:val="Hyperlink"/>
+                <w:noProof/>
+              </w:rPr>
+              <w:t>User Story 9, Via Funktion einfügen (Eigene Idee)</w:t>
+            </w:r>
+            <w:r>
+              <w:rPr>
+                <w:noProof/>
+                <w:webHidden/>
+              </w:rPr>
+              <w:tab/>
+            </w:r>
+            <w:r>
+              <w:rPr>
+                <w:noProof/>
+                <w:webHidden/>
+              </w:rPr>
+              <w:fldChar w:fldCharType="begin"/>
+            </w:r>
+            <w:r>
+              <w:rPr>
+                <w:noProof/>
+                <w:webHidden/>
+              </w:rPr>
+              <w:instrText xml:space="preserve"> PAGEREF _Toc92885023 \h </w:instrText>
+            </w:r>
+            <w:r>
+              <w:rPr>
+                <w:noProof/>
+                <w:webHidden/>
+              </w:rPr>
+            </w:r>
+            <w:r>
+              <w:rPr>
+                <w:noProof/>
+                <w:webHidden/>
+              </w:rPr>
+              <w:fldChar w:fldCharType="separate"/>
+            </w:r>
+            <w:r>
+              <w:rPr>
+                <w:noProof/>
+                <w:webHidden/>
+              </w:rPr>
+              <w:t>9</w:t>
             </w:r>
             <w:r>
               <w:rPr>
@@ -1548,7 +1619,7 @@
               <w:lang w:val="de-CH" w:eastAsia="ja-JP"/>
             </w:rPr>
           </w:pPr>
-          <w:hyperlink w:anchor="_Toc92866519" w:history="1">
+          <w:hyperlink w:anchor="_Toc92885024" w:history="1">
             <w:r>
               <w:rPr>
                 <w:rStyle w:val="Hyperlink"/>
@@ -1591,7 +1662,7 @@
                 <w:noProof/>
                 <w:webHidden/>
               </w:rPr>
-              <w:instrText xml:space="preserve"> PAGEREF _Toc92866519 \h </w:instrText>
+              <w:instrText xml:space="preserve"> PAGEREF _Toc92885024 \h </w:instrText>
             </w:r>
             <w:r>
               <w:rPr>
@@ -1611,7 +1682,7 @@
                 <w:noProof/>
                 <w:webHidden/>
               </w:rPr>
-              <w:t>9</w:t>
+              <w:t>10</w:t>
             </w:r>
             <w:r>
               <w:rPr>
@@ -1636,7 +1707,7 @@
               <w:lang w:val="de-CH" w:eastAsia="ja-JP"/>
             </w:rPr>
           </w:pPr>
-          <w:hyperlink w:anchor="_Toc92866520" w:history="1">
+          <w:hyperlink w:anchor="_Toc92885025" w:history="1">
             <w:r>
               <w:rPr>
                 <w:rStyle w:val="Hyperlink"/>
@@ -1679,7 +1750,7 @@
                 <w:noProof/>
                 <w:webHidden/>
               </w:rPr>
-              <w:instrText xml:space="preserve"> PAGEREF _Toc92866520 \h </w:instrText>
+              <w:instrText xml:space="preserve"> PAGEREF _Toc92885025 \h </w:instrText>
             </w:r>
             <w:r>
               <w:rPr>
@@ -1699,7 +1770,7 @@
                 <w:noProof/>
                 <w:webHidden/>
               </w:rPr>
-              <w:t>10</w:t>
+              <w:t>11</w:t>
             </w:r>
             <w:r>
               <w:rPr>
@@ -1724,7 +1795,7 @@
               <w:lang w:val="de-CH" w:eastAsia="ja-JP"/>
             </w:rPr>
           </w:pPr>
-          <w:hyperlink w:anchor="_Toc92866521" w:history="1">
+          <w:hyperlink w:anchor="_Toc92885026" w:history="1">
             <w:r>
               <w:rPr>
                 <w:rStyle w:val="Hyperlink"/>
@@ -1767,7 +1838,7 @@
                 <w:noProof/>
                 <w:webHidden/>
               </w:rPr>
-              <w:instrText xml:space="preserve"> PAGEREF _Toc92866521 \h </w:instrText>
+              <w:instrText xml:space="preserve"> PAGEREF _Toc92885026 \h </w:instrText>
             </w:r>
             <w:r>
               <w:rPr>
@@ -1787,7 +1858,7 @@
                 <w:noProof/>
                 <w:webHidden/>
               </w:rPr>
-              <w:t>10</w:t>
+              <w:t>11</w:t>
             </w:r>
             <w:r>
               <w:rPr>
@@ -1812,7 +1883,7 @@
               <w:lang w:val="de-CH" w:eastAsia="ja-JP"/>
             </w:rPr>
           </w:pPr>
-          <w:hyperlink w:anchor="_Toc92866522" w:history="1">
+          <w:hyperlink w:anchor="_Toc92885027" w:history="1">
             <w:r>
               <w:rPr>
                 <w:rStyle w:val="Hyperlink"/>
@@ -1855,7 +1926,7 @@
                 <w:noProof/>
                 <w:webHidden/>
               </w:rPr>
-              <w:instrText xml:space="preserve"> PAGEREF _Toc92866522 \h </w:instrText>
+              <w:instrText xml:space="preserve"> PAGEREF _Toc92885027 \h </w:instrText>
             </w:r>
             <w:r>
               <w:rPr>
@@ -1875,7 +1946,183 @@
                 <w:noProof/>
                 <w:webHidden/>
               </w:rPr>
-              <w:t>10</w:t>
+              <w:t>12</w:t>
+            </w:r>
+            <w:r>
+              <w:rPr>
+                <w:noProof/>
+                <w:webHidden/>
+              </w:rPr>
+              <w:fldChar w:fldCharType="end"/>
+            </w:r>
+          </w:hyperlink>
+        </w:p>
+        <w:p>
+          <w:pPr>
+            <w:pStyle w:val="Verzeichnis1"/>
+            <w:tabs>
+              <w:tab w:val="left" w:pos="440"/>
+              <w:tab w:val="right" w:leader="dot" w:pos="9016"/>
+            </w:tabs>
+            <w:rPr>
+              <w:rFonts w:eastAsiaTheme="minorEastAsia"/>
+              <w:noProof/>
+              <w:sz w:val="22"/>
+              <w:lang w:val="de-CH" w:eastAsia="ja-JP"/>
+            </w:rPr>
+          </w:pPr>
+          <w:hyperlink w:anchor="_Toc92885028" w:history="1">
+            <w:r>
+              <w:rPr>
+                <w:rStyle w:val="Hyperlink"/>
+                <w:noProof/>
+              </w:rPr>
+              <w:t>7.</w:t>
+            </w:r>
+            <w:r>
+              <w:rPr>
+                <w:rFonts w:eastAsiaTheme="minorEastAsia"/>
+                <w:noProof/>
+                <w:sz w:val="22"/>
+                <w:lang w:val="de-CH" w:eastAsia="ja-JP"/>
+              </w:rPr>
+              <w:tab/>
+            </w:r>
+            <w:r>
+              <w:rPr>
+                <w:rStyle w:val="Hyperlink"/>
+                <w:noProof/>
+              </w:rPr>
+              <w:t>Andere Informationen</w:t>
+            </w:r>
+            <w:r>
+              <w:rPr>
+                <w:noProof/>
+                <w:webHidden/>
+              </w:rPr>
+              <w:tab/>
+            </w:r>
+            <w:r>
+              <w:rPr>
+                <w:noProof/>
+                <w:webHidden/>
+              </w:rPr>
+              <w:fldChar w:fldCharType="begin"/>
+            </w:r>
+            <w:r>
+              <w:rPr>
+                <w:noProof/>
+                <w:webHidden/>
+              </w:rPr>
+              <w:instrText xml:space="preserve"> PAGEREF _Toc92885028 \h </w:instrText>
+            </w:r>
+            <w:r>
+              <w:rPr>
+                <w:noProof/>
+                <w:webHidden/>
+              </w:rPr>
+            </w:r>
+            <w:r>
+              <w:rPr>
+                <w:noProof/>
+                <w:webHidden/>
+              </w:rPr>
+              <w:fldChar w:fldCharType="separate"/>
+            </w:r>
+            <w:r>
+              <w:rPr>
+                <w:noProof/>
+                <w:webHidden/>
+              </w:rPr>
+              <w:t>12</w:t>
+            </w:r>
+            <w:r>
+              <w:rPr>
+                <w:noProof/>
+                <w:webHidden/>
+              </w:rPr>
+              <w:fldChar w:fldCharType="end"/>
+            </w:r>
+          </w:hyperlink>
+        </w:p>
+        <w:p>
+          <w:pPr>
+            <w:pStyle w:val="Verzeichnis2"/>
+            <w:tabs>
+              <w:tab w:val="left" w:pos="880"/>
+              <w:tab w:val="right" w:leader="dot" w:pos="9016"/>
+            </w:tabs>
+            <w:rPr>
+              <w:rFonts w:eastAsiaTheme="minorEastAsia"/>
+              <w:noProof/>
+              <w:sz w:val="22"/>
+              <w:lang w:val="de-CH" w:eastAsia="ja-JP"/>
+            </w:rPr>
+          </w:pPr>
+          <w:hyperlink w:anchor="_Toc92885029" w:history="1">
+            <w:r>
+              <w:rPr>
+                <w:rStyle w:val="Hyperlink"/>
+                <w:noProof/>
+              </w:rPr>
+              <w:t>7.1</w:t>
+            </w:r>
+            <w:r>
+              <w:rPr>
+                <w:rFonts w:eastAsiaTheme="minorEastAsia"/>
+                <w:noProof/>
+                <w:sz w:val="22"/>
+                <w:lang w:val="de-CH" w:eastAsia="ja-JP"/>
+              </w:rPr>
+              <w:tab/>
+            </w:r>
+            <w:r>
+              <w:rPr>
+                <w:rStyle w:val="Hyperlink"/>
+                <w:noProof/>
+              </w:rPr>
+              <w:t>Fazit</w:t>
+            </w:r>
+            <w:r>
+              <w:rPr>
+                <w:noProof/>
+                <w:webHidden/>
+              </w:rPr>
+              <w:tab/>
+            </w:r>
+            <w:r>
+              <w:rPr>
+                <w:noProof/>
+                <w:webHidden/>
+              </w:rPr>
+              <w:fldChar w:fldCharType="begin"/>
+            </w:r>
+            <w:r>
+              <w:rPr>
+                <w:noProof/>
+                <w:webHidden/>
+              </w:rPr>
+              <w:instrText xml:space="preserve"> PAGEREF _Toc92885029 \h </w:instrText>
+            </w:r>
+            <w:r>
+              <w:rPr>
+                <w:noProof/>
+                <w:webHidden/>
+              </w:rPr>
+            </w:r>
+            <w:r>
+              <w:rPr>
+                <w:noProof/>
+                <w:webHidden/>
+              </w:rPr>
+              <w:fldChar w:fldCharType="separate"/>
+            </w:r>
+            <w:r>
+              <w:rPr>
+                <w:noProof/>
+                <w:webHidden/>
+              </w:rPr>
+              <w:t>12</w:t>
             </w:r>
             <w:r>
               <w:rPr>
@@ -1910,11 +2157,11 @@
           <w:numId w:val="4"/>
         </w:numPr>
       </w:pPr>
-      <w:bookmarkStart w:id="0" w:name="_Toc92866502"/>
+      <w:bookmarkStart w:id="1" w:name="_Toc92885006"/>
       <w:r>
         <w:t>Einleitung</w:t>
       </w:r>
-      <w:bookmarkEnd w:id="0"/>
+      <w:bookmarkEnd w:id="1"/>
     </w:p>
     <w:p>
       <w:pPr>
@@ -2038,11 +2285,11 @@
       <w:pPr>
         <w:pStyle w:val="berschrift2"/>
       </w:pPr>
-      <w:bookmarkStart w:id="1" w:name="_Toc92866503"/>
+      <w:bookmarkStart w:id="2" w:name="_Toc92885007"/>
       <w:r>
         <w:t>1.1 Zweck dieses Dokuments</w:t>
       </w:r>
-      <w:bookmarkEnd w:id="1"/>
+      <w:bookmarkEnd w:id="2"/>
     </w:p>
     <w:p>
       <w:pPr>
@@ -2143,11 +2390,11 @@
           <w:numId w:val="4"/>
         </w:numPr>
       </w:pPr>
-      <w:bookmarkStart w:id="2" w:name="_Toc92866504"/>
+      <w:bookmarkStart w:id="3" w:name="_Toc92885008"/>
       <w:r>
         <w:t>Unbeendete Umsetzung</w:t>
       </w:r>
-      <w:bookmarkEnd w:id="2"/>
+      <w:bookmarkEnd w:id="3"/>
     </w:p>
     <w:p>
       <w:r>
@@ -2264,15 +2511,7 @@
               <w:cnfStyle w:val="000000100000" w:firstRow="0" w:lastRow="0" w:firstColumn="0" w:lastColumn="0" w:oddVBand="0" w:evenVBand="0" w:oddHBand="1" w:evenHBand="0" w:firstRowFirstColumn="0" w:firstRowLastColumn="0" w:lastRowFirstColumn="0" w:lastRowLastColumn="0"/>
             </w:pPr>
             <w:r>
-              <w:t xml:space="preserve">Als </w:t>
-            </w:r>
-            <w:proofErr w:type="spellStart"/>
-            <w:r>
-              <w:t>Aussendienstmitarbeiter</w:t>
-            </w:r>
-            <w:proofErr w:type="spellEnd"/>
-            <w:r>
-              <w:t xml:space="preserve"> möchte ich eine Zugverbindung direkt per Mail an andere weiterleiten können, um sie auch über diese Verbindungen informieren zu können.</w:t>
+              <w:t>Als Aussendienstmitarbeiter möchte ich eine Zugverbindung direkt per Mail an andere weiterleiten können, um sie auch über diese Verbindungen informieren zu können.</w:t>
             </w:r>
           </w:p>
         </w:tc>
@@ -2319,23 +2558,7 @@
               <w:cnfStyle w:val="000000000000" w:firstRow="0" w:lastRow="0" w:firstColumn="0" w:lastColumn="0" w:oddVBand="0" w:evenVBand="0" w:oddHBand="0" w:evenHBand="0" w:firstRowFirstColumn="0" w:firstRowLastColumn="0" w:lastRowFirstColumn="0" w:lastRowLastColumn="0"/>
             </w:pPr>
             <w:r>
-              <w:t xml:space="preserve">Als </w:t>
-            </w:r>
-            <w:proofErr w:type="spellStart"/>
-            <w:r>
-              <w:t>Aussendienstmitarbeiter</w:t>
-            </w:r>
-            <w:proofErr w:type="spellEnd"/>
-            <w:r>
-              <w:t xml:space="preserve"> möchte ich das mir eine Station angezeigt wird, die am nächsten an meinem Standort liegt, damit ich immer </w:t>
-            </w:r>
-            <w:proofErr w:type="spellStart"/>
-            <w:r>
-              <w:t>weiss</w:t>
-            </w:r>
-            <w:proofErr w:type="spellEnd"/>
-            <w:r>
-              <w:t xml:space="preserve"> wo die nächstgelegene Station von mir ist.</w:t>
+              <w:t>Als Aussendienstmitarbeiter möchte ich das mir eine Station angezeigt wird, die am nächsten an meinem Standort liegt, damit ich immer weiss wo die nächstgelegene Station von mir ist.</w:t>
             </w:r>
           </w:p>
         </w:tc>
@@ -2388,35 +2611,7 @@
               <w:rPr>
                 <w:szCs w:val="28"/>
               </w:rPr>
-              <w:t xml:space="preserve">Als </w:t>
-            </w:r>
-            <w:proofErr w:type="spellStart"/>
-            <w:r>
-              <w:rPr>
-                <w:szCs w:val="28"/>
-              </w:rPr>
-              <w:t>Aussendienstmitarbeiter</w:t>
-            </w:r>
-            <w:proofErr w:type="spellEnd"/>
-            <w:r>
-              <w:rPr>
-                <w:szCs w:val="28"/>
-              </w:rPr>
-              <w:t xml:space="preserve"> möchte ich das auf einer Karte die Station angezeigt wird welche ich eingegeben habe, damit ich </w:t>
-            </w:r>
-            <w:proofErr w:type="spellStart"/>
-            <w:r>
-              <w:rPr>
-                <w:szCs w:val="28"/>
-              </w:rPr>
-              <w:t>weiss</w:t>
-            </w:r>
-            <w:proofErr w:type="spellEnd"/>
-            <w:r>
-              <w:rPr>
-                <w:szCs w:val="28"/>
-              </w:rPr>
-              <w:t xml:space="preserve"> wo diese auf der Karte positioniert ist.</w:t>
+              <w:t>Als Aussendienstmitarbeiter möchte ich das auf einer Karte die Station angezeigt wird welche ich eingegeben habe, damit ich weiss wo diese auf der Karte positioniert ist.</w:t>
             </w:r>
           </w:p>
         </w:tc>
@@ -2469,21 +2664,7 @@
               <w:rPr>
                 <w:szCs w:val="28"/>
               </w:rPr>
-              <w:t xml:space="preserve">Als </w:t>
-            </w:r>
-            <w:proofErr w:type="spellStart"/>
-            <w:r>
-              <w:rPr>
-                <w:szCs w:val="28"/>
-              </w:rPr>
-              <w:t>Aussendienstmitarbeiter</w:t>
-            </w:r>
-            <w:proofErr w:type="spellEnd"/>
-            <w:r>
-              <w:rPr>
-                <w:szCs w:val="28"/>
-              </w:rPr>
-              <w:t xml:space="preserve"> möchte ich Zeit und Datum eingeben können, das mir von diesem Punkt an Verbindung angezeigt werden, damit ich schauen kann wann zum Beispiel ein Zug in 3 Stunden fährt.</w:t>
+              <w:t>Als Aussendienstmitarbeiter möchte ich Zeit und Datum eingeben können, das mir von diesem Punkt an Verbindung angezeigt werden, damit ich schauen kann wann zum Beispiel ein Zug in 3 Stunden fährt.</w:t>
             </w:r>
           </w:p>
         </w:tc>
@@ -2573,11 +2754,11 @@
           <w:numId w:val="4"/>
         </w:numPr>
       </w:pPr>
-      <w:bookmarkStart w:id="3" w:name="_Toc92866505"/>
+      <w:bookmarkStart w:id="4" w:name="_Toc92885009"/>
       <w:r>
         <w:t>Mailinformation</w:t>
       </w:r>
-      <w:bookmarkEnd w:id="3"/>
+      <w:bookmarkEnd w:id="4"/>
     </w:p>
     <w:p>
       <w:r>
@@ -2594,14 +2775,14 @@
       <w:r>
         <w:t xml:space="preserve">      </w:t>
       </w:r>
-      <w:bookmarkStart w:id="4" w:name="_Toc92866506"/>
+      <w:bookmarkStart w:id="5" w:name="_Toc92885010"/>
       <w:r>
         <w:t xml:space="preserve">2.2 </w:t>
       </w:r>
       <w:r>
         <w:t>Nächstliegende Haltestelle</w:t>
       </w:r>
-      <w:bookmarkEnd w:id="4"/>
+      <w:bookmarkEnd w:id="5"/>
     </w:p>
     <w:p>
       <w:r>
@@ -2618,14 +2799,14 @@
       <w:r>
         <w:t xml:space="preserve">      </w:t>
       </w:r>
-      <w:bookmarkStart w:id="5" w:name="_Toc92866507"/>
+      <w:bookmarkStart w:id="6" w:name="_Toc92885011"/>
       <w:r>
         <w:t xml:space="preserve">2.3 </w:t>
       </w:r>
       <w:r>
         <w:t>Standort eingegebener Haltestelle</w:t>
       </w:r>
-      <w:bookmarkEnd w:id="5"/>
+      <w:bookmarkEnd w:id="6"/>
     </w:p>
     <w:p>
       <w:r>
@@ -2642,7 +2823,7 @@
       <w:r>
         <w:t xml:space="preserve">      </w:t>
       </w:r>
-      <w:bookmarkStart w:id="6" w:name="_Toc92866508"/>
+      <w:bookmarkStart w:id="7" w:name="_Toc92885012"/>
       <w:r>
         <w:t xml:space="preserve">2.4 </w:t>
       </w:r>
@@ -2652,7 +2833,7 @@
       <w:r>
         <w:t>ge Verbindungen</w:t>
       </w:r>
-      <w:bookmarkEnd w:id="6"/>
+      <w:bookmarkEnd w:id="7"/>
     </w:p>
     <w:p>
       <w:r>
@@ -2666,11 +2847,11 @@
       <w:r>
         <w:t xml:space="preserve">      </w:t>
       </w:r>
-      <w:bookmarkStart w:id="7" w:name="_Toc92866509"/>
+      <w:bookmarkStart w:id="8" w:name="_Toc92885013"/>
       <w:r>
         <w:t>2.5 Vorschläge beim Tippen</w:t>
       </w:r>
-      <w:bookmarkEnd w:id="7"/>
+      <w:bookmarkEnd w:id="8"/>
     </w:p>
     <w:p>
       <w:r>
@@ -2690,7 +2871,7 @@
           <w:szCs w:val="28"/>
         </w:rPr>
       </w:pPr>
-      <w:bookmarkStart w:id="8" w:name="_Toc92866510"/>
+      <w:bookmarkStart w:id="9" w:name="_Toc92885014"/>
       <w:r>
         <w:t xml:space="preserve">3. </w:t>
       </w:r>
@@ -2700,7 +2881,7 @@
       <w:r>
         <w:t>ies</w:t>
       </w:r>
-      <w:bookmarkEnd w:id="8"/>
+      <w:bookmarkEnd w:id="9"/>
     </w:p>
     <w:p>
       <w:pPr>
@@ -2726,11 +2907,11 @@
       <w:pPr>
         <w:pStyle w:val="berschrift2"/>
       </w:pPr>
-      <w:bookmarkStart w:id="9" w:name="_Toc92866511"/>
+      <w:bookmarkStart w:id="10" w:name="_Toc92885015"/>
       <w:r>
         <w:t>User Story 1, ÖV Verbindungen suchen</w:t>
       </w:r>
-      <w:bookmarkEnd w:id="9"/>
+      <w:bookmarkEnd w:id="10"/>
     </w:p>
     <w:p>
       <w:pPr>
@@ -2756,7 +2937,7 @@
           <w:noProof/>
           <w:lang w:val="de-CH" w:eastAsia="ja-JP"/>
         </w:rPr>
-        <w:t>Status: Offen</w:t>
+        <w:t>Status: Abgeschlossen</w:t>
       </w:r>
       <w:r>
         <w:rPr>
@@ -2938,14 +3119,14 @@
       <w:pPr>
         <w:pStyle w:val="berschrift2"/>
       </w:pPr>
-      <w:bookmarkStart w:id="10" w:name="_Toc92866512"/>
+      <w:bookmarkStart w:id="11" w:name="_Toc92885016"/>
       <w:r>
         <w:t>User Story 2</w:t>
       </w:r>
       <w:r>
         <w:t>, Abfahrtstafel</w:t>
       </w:r>
-      <w:bookmarkEnd w:id="10"/>
+      <w:bookmarkEnd w:id="11"/>
     </w:p>
     <w:p>
       <w:pPr>
@@ -2971,7 +3152,15 @@
           <w:noProof/>
           <w:lang w:val="de-CH" w:eastAsia="ja-JP"/>
         </w:rPr>
-        <w:t>Status: Offen</w:t>
+        <w:t xml:space="preserve">Status: </w:t>
+      </w:r>
+      <w:r>
+        <w:rPr>
+          <w:b/>
+          <w:noProof/>
+          <w:lang w:val="de-CH" w:eastAsia="ja-JP"/>
+        </w:rPr>
+        <w:t>Abgeschlossen</w:t>
       </w:r>
       <w:r>
         <w:rPr>
@@ -3122,7 +3311,7 @@
       <w:pPr>
         <w:pStyle w:val="berschrift2"/>
       </w:pPr>
-      <w:bookmarkStart w:id="11" w:name="_Toc92866513"/>
+      <w:bookmarkStart w:id="12" w:name="_Toc92885017"/>
       <w:r>
         <w:t xml:space="preserve">User Story </w:t>
       </w:r>
@@ -3132,7 +3321,7 @@
       <w:r>
         <w:t>, Stationssuche</w:t>
       </w:r>
-      <w:bookmarkEnd w:id="11"/>
+      <w:bookmarkEnd w:id="12"/>
     </w:p>
     <w:p>
       <w:pPr>
@@ -3158,7 +3347,15 @@
           <w:noProof/>
           <w:lang w:val="de-CH" w:eastAsia="ja-JP"/>
         </w:rPr>
-        <w:t>Status: Offen</w:t>
+        <w:t xml:space="preserve">Status: </w:t>
+      </w:r>
+      <w:r>
+        <w:rPr>
+          <w:b/>
+          <w:noProof/>
+          <w:lang w:val="de-CH" w:eastAsia="ja-JP"/>
+        </w:rPr>
+        <w:t>Abgeschlossen</w:t>
       </w:r>
       <w:r>
         <w:rPr>
@@ -3285,11 +3482,11 @@
       <w:pPr>
         <w:pStyle w:val="berschrift2"/>
       </w:pPr>
-      <w:bookmarkStart w:id="12" w:name="_Toc92866514"/>
+      <w:bookmarkStart w:id="13" w:name="_Toc92885018"/>
       <w:r>
         <w:t>User Story 4, Vorschläge beim Tippen</w:t>
       </w:r>
-      <w:bookmarkEnd w:id="12"/>
+      <w:bookmarkEnd w:id="13"/>
     </w:p>
     <w:p>
       <w:pPr>
@@ -3375,21 +3572,7 @@
         <w:rPr>
           <w:szCs w:val="28"/>
         </w:rPr>
-        <w:t xml:space="preserve">Während der </w:t>
-      </w:r>
-      <w:proofErr w:type="spellStart"/>
-      <w:r>
-        <w:rPr>
-          <w:szCs w:val="28"/>
-        </w:rPr>
-        <w:t>Aussendienstmitarbeiter</w:t>
-      </w:r>
-      <w:proofErr w:type="spellEnd"/>
-      <w:r>
-        <w:rPr>
-          <w:szCs w:val="28"/>
-        </w:rPr>
-        <w:t xml:space="preserve"> tippt sollen Vorschläge vom Programm kommen</w:t>
+        <w:t>Während der Aussendienstmitarbeiter tippt sollen Vorschläge vom Programm kommen</w:t>
       </w:r>
     </w:p>
     <w:p>
@@ -3404,21 +3587,7 @@
         <w:rPr>
           <w:szCs w:val="28"/>
         </w:rPr>
-        <w:t xml:space="preserve">Es sollen Vorschläge kommen die zur Eingabe des </w:t>
-      </w:r>
-      <w:proofErr w:type="spellStart"/>
-      <w:r>
-        <w:rPr>
-          <w:szCs w:val="28"/>
-        </w:rPr>
-        <w:t>Aussendienstmitarbeiters</w:t>
-      </w:r>
-      <w:proofErr w:type="spellEnd"/>
-      <w:r>
-        <w:rPr>
-          <w:szCs w:val="28"/>
-        </w:rPr>
-        <w:t xml:space="preserve"> passen</w:t>
+        <w:t>Es sollen Vorschläge kommen die zur Eingabe des Aussendienstmitarbeiters passen</w:t>
       </w:r>
     </w:p>
     <w:p>
@@ -3505,11 +3674,11 @@
       <w:pPr>
         <w:pStyle w:val="berschrift2"/>
       </w:pPr>
-      <w:bookmarkStart w:id="13" w:name="_Toc92866515"/>
+      <w:bookmarkStart w:id="14" w:name="_Toc92885019"/>
       <w:r>
         <w:t>User Story 5, Zukünftige Verbindungen</w:t>
       </w:r>
-      <w:bookmarkEnd w:id="13"/>
+      <w:bookmarkEnd w:id="14"/>
     </w:p>
     <w:p>
       <w:pPr>
@@ -3548,21 +3717,7 @@
         <w:rPr>
           <w:szCs w:val="28"/>
         </w:rPr>
-        <w:t xml:space="preserve">Als </w:t>
-      </w:r>
-      <w:proofErr w:type="spellStart"/>
-      <w:r>
-        <w:rPr>
-          <w:szCs w:val="28"/>
-        </w:rPr>
-        <w:t>Aussendienstmitarbeiter</w:t>
-      </w:r>
-      <w:proofErr w:type="spellEnd"/>
-      <w:r>
-        <w:rPr>
-          <w:szCs w:val="28"/>
-        </w:rPr>
-        <w:t xml:space="preserve"> möchte ich Zeit und Datum eingeben können, das mir von diesem Punkt an Verbindung angezeigt werden, damit ich schauen kann wann zum Beispiel ein Zug in 3 Stunden fährt.</w:t>
+        <w:t>Als Aussendienstmitarbeiter möchte ich Zeit und Datum eingeben können, das mir von diesem Punkt an Verbindung angezeigt werden, damit ich schauen kann wann zum Beispiel ein Zug in 3 Stunden fährt.</w:t>
       </w:r>
       <w:r>
         <w:rPr>
@@ -3590,21 +3745,7 @@
         <w:rPr>
           <w:szCs w:val="28"/>
         </w:rPr>
-        <w:t xml:space="preserve">Der </w:t>
-      </w:r>
-      <w:proofErr w:type="spellStart"/>
-      <w:r>
-        <w:rPr>
-          <w:szCs w:val="28"/>
-        </w:rPr>
-        <w:t>Aussendienstmitarbeiter</w:t>
-      </w:r>
-      <w:proofErr w:type="spellEnd"/>
-      <w:r>
-        <w:rPr>
-          <w:szCs w:val="28"/>
-        </w:rPr>
-        <w:t xml:space="preserve"> kann Zeit und Datum erfassen</w:t>
+        <w:t>Der Aussendienstmitarbeiter kann Zeit und Datum erfassen</w:t>
       </w:r>
     </w:p>
     <w:p>
@@ -3699,11 +3840,11 @@
       <w:pPr>
         <w:pStyle w:val="berschrift2"/>
       </w:pPr>
-      <w:bookmarkStart w:id="14" w:name="_Toc92866516"/>
+      <w:bookmarkStart w:id="15" w:name="_Toc92885020"/>
       <w:r>
         <w:t>User Story 6, Standort der eingegebenen Haltestelle</w:t>
       </w:r>
-      <w:bookmarkEnd w:id="14"/>
+      <w:bookmarkEnd w:id="15"/>
     </w:p>
     <w:p>
       <w:pPr>
@@ -3742,35 +3883,7 @@
         <w:rPr>
           <w:szCs w:val="28"/>
         </w:rPr>
-        <w:t xml:space="preserve">Als </w:t>
-      </w:r>
-      <w:proofErr w:type="spellStart"/>
-      <w:r>
-        <w:rPr>
-          <w:szCs w:val="28"/>
-        </w:rPr>
-        <w:t>Aussendienstmitarbeiter</w:t>
-      </w:r>
-      <w:proofErr w:type="spellEnd"/>
-      <w:r>
-        <w:rPr>
-          <w:szCs w:val="28"/>
-        </w:rPr>
-        <w:t xml:space="preserve"> möchte ich das auf einer Karte die Station angezeigt wird welche ich eingegeben habe, damit ich </w:t>
-      </w:r>
-      <w:proofErr w:type="spellStart"/>
-      <w:r>
-        <w:rPr>
-          <w:szCs w:val="28"/>
-        </w:rPr>
-        <w:t>weiss</w:t>
-      </w:r>
-      <w:proofErr w:type="spellEnd"/>
-      <w:r>
-        <w:rPr>
-          <w:szCs w:val="28"/>
-        </w:rPr>
-        <w:t xml:space="preserve"> wo diese auf der Karte positioniert ist.</w:t>
+        <w:t>Als Aussendienstmitarbeiter möchte ich das auf einer Karte die Station angezeigt wird welche ich eingegeben habe, damit ich weiss wo diese auf der Karte positioniert ist.</w:t>
       </w:r>
       <w:r>
         <w:rPr>
@@ -3798,21 +3911,7 @@
         <w:rPr>
           <w:szCs w:val="28"/>
         </w:rPr>
-        <w:t xml:space="preserve">Wenn der </w:t>
-      </w:r>
-      <w:proofErr w:type="spellStart"/>
-      <w:r>
-        <w:rPr>
-          <w:szCs w:val="28"/>
-        </w:rPr>
-        <w:t>Aussendienstmitarbeiter</w:t>
-      </w:r>
-      <w:proofErr w:type="spellEnd"/>
-      <w:r>
-        <w:rPr>
-          <w:szCs w:val="28"/>
-        </w:rPr>
-        <w:t xml:space="preserve"> eine Station eingibt soll auf einer Karte der Ort dieser Station angezeigt werden.</w:t>
+        <w:t>Wenn der Aussendienstmitarbeiter eine Station eingibt soll auf einer Karte der Ort dieser Station angezeigt werden.</w:t>
       </w:r>
     </w:p>
     <w:p>
@@ -3899,11 +3998,11 @@
       <w:pPr>
         <w:pStyle w:val="berschrift2"/>
       </w:pPr>
-      <w:bookmarkStart w:id="15" w:name="_Toc92866517"/>
+      <w:bookmarkStart w:id="16" w:name="_Toc92885021"/>
       <w:r>
         <w:t>User Story 7, Standort der am nächsten liegenden Haltestelle</w:t>
       </w:r>
-      <w:bookmarkEnd w:id="15"/>
+      <w:bookmarkEnd w:id="16"/>
     </w:p>
     <w:p>
       <w:pPr>
@@ -3939,23 +4038,7 @@
         <w:t xml:space="preserve">Beschreibung: </w:t>
       </w:r>
       <w:r>
-        <w:t xml:space="preserve">Als </w:t>
-      </w:r>
-      <w:proofErr w:type="spellStart"/>
-      <w:r>
-        <w:t>Aussendienstmitarbeiter</w:t>
-      </w:r>
-      <w:proofErr w:type="spellEnd"/>
-      <w:r>
-        <w:t xml:space="preserve"> möchte ich das mir eine Station angezeigt wird, die am nächsten an meinem Standort liegt, damit ich immer </w:t>
-      </w:r>
-      <w:proofErr w:type="spellStart"/>
-      <w:r>
-        <w:t>weiss</w:t>
-      </w:r>
-      <w:proofErr w:type="spellEnd"/>
-      <w:r>
-        <w:t xml:space="preserve"> wo die nächstgelegene Station von mir ist.</w:t>
+        <w:t>Als Aussendienstmitarbeiter möchte ich das mir eine Station angezeigt wird, die am nächsten an meinem Standort liegt, damit ich immer weiss wo die nächstgelegene Station von mir ist.</w:t>
       </w:r>
       <w:r>
         <w:rPr>
@@ -3983,21 +4066,7 @@
         <w:rPr>
           <w:szCs w:val="28"/>
         </w:rPr>
-        <w:t xml:space="preserve">Der Standort des </w:t>
-      </w:r>
-      <w:proofErr w:type="spellStart"/>
-      <w:r>
-        <w:rPr>
-          <w:szCs w:val="28"/>
-        </w:rPr>
-        <w:t>Aussendienstmitarbeiters</w:t>
-      </w:r>
-      <w:proofErr w:type="spellEnd"/>
-      <w:r>
-        <w:rPr>
-          <w:szCs w:val="28"/>
-        </w:rPr>
-        <w:t xml:space="preserve"> soll ermittelt werden</w:t>
+        <w:t>Der Standort des Aussendienstmitarbeiters soll ermittelt werden</w:t>
       </w:r>
     </w:p>
     <w:p>
@@ -4089,11 +4158,11 @@
       <w:pPr>
         <w:pStyle w:val="berschrift2"/>
       </w:pPr>
-      <w:bookmarkStart w:id="16" w:name="_Toc92866518"/>
+      <w:bookmarkStart w:id="17" w:name="_Toc92885022"/>
       <w:r>
         <w:t>User Story 8, Mailinformation</w:t>
       </w:r>
-      <w:bookmarkEnd w:id="16"/>
+      <w:bookmarkEnd w:id="17"/>
     </w:p>
     <w:p>
       <w:pPr>
@@ -4129,15 +4198,7 @@
         <w:t xml:space="preserve">Beschreibung: </w:t>
       </w:r>
       <w:r>
-        <w:t xml:space="preserve">Als </w:t>
-      </w:r>
-      <w:proofErr w:type="spellStart"/>
-      <w:r>
-        <w:t>Aussendienstmitarbeiter</w:t>
-      </w:r>
-      <w:proofErr w:type="spellEnd"/>
-      <w:r>
-        <w:t xml:space="preserve"> möchte ich eine Zugverbindung direkt per Mail an andere weiterleiten können, um sie auch über diese Verbindungen informieren zu können.</w:t>
+        <w:t>Als Aussendienstmitarbeiter möchte ich eine Zugverbindung direkt per Mail an andere weiterleiten können, um sie auch über diese Verbindungen informieren zu können.</w:t>
       </w:r>
       <w:r>
         <w:rPr>
@@ -4162,15 +4223,7 @@
         </w:numPr>
       </w:pPr>
       <w:r>
-        <w:t xml:space="preserve">Der </w:t>
-      </w:r>
-      <w:proofErr w:type="spellStart"/>
-      <w:r>
-        <w:t>Aussendienstmitarbeiter</w:t>
-      </w:r>
-      <w:proofErr w:type="spellEnd"/>
-      <w:r>
-        <w:t xml:space="preserve"> soll per Mail seine ausgewählte Verbindung weiterleiten können</w:t>
+        <w:t>Der Aussendienstmitarbeiter soll per Mail seine ausgewählte Verbindung weiterleiten können</w:t>
       </w:r>
     </w:p>
     <w:p>
@@ -4182,15 +4235,7 @@
         </w:numPr>
       </w:pPr>
       <w:r>
-        <w:t xml:space="preserve">Der </w:t>
-      </w:r>
-      <w:proofErr w:type="spellStart"/>
-      <w:r>
-        <w:t>Aussendienstmitarbeiter</w:t>
-      </w:r>
-      <w:proofErr w:type="spellEnd"/>
-      <w:r>
-        <w:t xml:space="preserve"> soll Verbindungen direkt per Mail senden/weiterleiten</w:t>
+        <w:t>Der Aussendienstmitarbeiter soll Verbindungen direkt per Mail senden/weiterleiten</w:t>
       </w:r>
     </w:p>
     <w:p>
@@ -4266,10 +4311,201 @@
           <w:szCs w:val="28"/>
         </w:rPr>
       </w:pPr>
-      <w:r>
-        <w:rPr>
-          <w:szCs w:val="28"/>
-        </w:rPr>
+    </w:p>
+    <w:p>
+      <w:pPr>
+        <w:rPr>
+          <w:szCs w:val="28"/>
+        </w:rPr>
+      </w:pPr>
+    </w:p>
+    <w:p>
+      <w:pPr>
+        <w:pStyle w:val="berschrift2"/>
+      </w:pPr>
+      <w:bookmarkStart w:id="18" w:name="_Toc92885023"/>
+      <w:r>
+        <w:t>User Story 9, Via Funktion einfügen (Eigene Idee)</w:t>
+      </w:r>
+      <w:bookmarkEnd w:id="18"/>
+    </w:p>
+    <w:p>
+      <w:pPr>
+        <w:rPr>
+          <w:b/>
+        </w:rPr>
+      </w:pPr>
+      <w:r>
+        <w:rPr>
+          <w:b/>
+        </w:rPr>
+        <w:t xml:space="preserve">Priorität: </w:t>
+      </w:r>
+      <w:r>
+        <w:rPr>
+          <w:b/>
+        </w:rPr>
+        <w:t>3</w:t>
+      </w:r>
+      <w:r>
+        <w:rPr>
+          <w:b/>
+        </w:rPr>
+        <w:br/>
+      </w:r>
+      <w:r>
+        <w:rPr>
+          <w:b/>
+          <w:noProof/>
+          <w:lang w:val="de-CH" w:eastAsia="ja-JP"/>
+        </w:rPr>
+        <w:t>Status: Offen</w:t>
+      </w:r>
+      <w:r>
+        <w:rPr>
+          <w:b/>
+        </w:rPr>
+        <w:br/>
+        <w:t xml:space="preserve">Beschreibung: </w:t>
+      </w:r>
+      <w:r>
+        <w:t xml:space="preserve">Als Aussendienstmitarbeiter möchte ich </w:t>
+      </w:r>
+      <w:r>
+        <w:t>nicht nur die Start- und Endstation eingeben. Sondern auch „Via…“, damit ich 2 Kundenbesuche verbinden kann.</w:t>
+      </w:r>
+      <w:r>
+        <w:rPr>
+          <w:szCs w:val="28"/>
+        </w:rPr>
+        <w:br/>
+      </w:r>
+      <w:r>
+        <w:rPr>
+          <w:b/>
+          <w:szCs w:val="28"/>
+        </w:rPr>
+        <w:t xml:space="preserve">Abnahmekriterien: </w:t>
+      </w:r>
+    </w:p>
+    <w:p>
+      <w:pPr>
+        <w:pStyle w:val="Listenabsatz"/>
+        <w:numPr>
+          <w:ilvl w:val="0"/>
+          <w:numId w:val="3"/>
+        </w:numPr>
+      </w:pPr>
+      <w:r>
+        <w:t>De</w:t>
+      </w:r>
+      <w:r>
+        <w:t>r Aussendienstmitarbeiter soll eine „Via…“ Station eingegeben können</w:t>
+      </w:r>
+    </w:p>
+    <w:p>
+      <w:pPr>
+        <w:pStyle w:val="Listenabsatz"/>
+        <w:numPr>
+          <w:ilvl w:val="0"/>
+          <w:numId w:val="3"/>
+        </w:numPr>
+      </w:pPr>
+      <w:r>
+        <w:t>Das Programm soll dann eine Verbindung von der Startstation zur „Via…“ Station und dann zur Endstationen suchen soll</w:t>
+      </w:r>
+    </w:p>
+    <w:p>
+      <w:r>
+        <w:rPr>
+          <w:b/>
+        </w:rPr>
+        <w:t>Aktivitätsdiagramm:</w:t>
+      </w:r>
+    </w:p>
+    <w:p>
+      <w:pPr>
+        <w:rPr>
+          <w:szCs w:val="28"/>
+        </w:rPr>
+      </w:pPr>
+      <w:r>
+        <w:t>Dies ist das Aktivitätsdiagramm zu der</w:t>
+      </w:r>
+      <w:r>
+        <w:t xml:space="preserve"> eigenen erstellten User Story 9</w:t>
+      </w:r>
+      <w:r>
+        <w:t xml:space="preserve">, </w:t>
+      </w:r>
+      <w:r>
+        <w:t>Via Funktion.</w:t>
+      </w:r>
+    </w:p>
+    <w:p>
+      <w:r>
+        <w:drawing>
+          <wp:anchor distT="0" distB="0" distL="114300" distR="114300" simplePos="0" relativeHeight="251663360" behindDoc="1" locked="0" layoutInCell="1" allowOverlap="1" wp14:anchorId="0A14FA23" wp14:editId="423942E4">
+            <wp:simplePos x="0" y="0"/>
+            <wp:positionH relativeFrom="column">
+              <wp:posOffset>0</wp:posOffset>
+            </wp:positionH>
+            <wp:positionV relativeFrom="paragraph">
+              <wp:posOffset>-2540</wp:posOffset>
+            </wp:positionV>
+            <wp:extent cx="5731510" cy="1129665"/>
+            <wp:effectExtent l="0" t="0" r="2540" b="0"/>
+            <wp:wrapTight wrapText="bothSides">
+              <wp:wrapPolygon edited="0">
+                <wp:start x="0" y="0"/>
+                <wp:lineTo x="0" y="21126"/>
+                <wp:lineTo x="21538" y="21126"/>
+                <wp:lineTo x="21538" y="0"/>
+                <wp:lineTo x="0" y="0"/>
+              </wp:wrapPolygon>
+            </wp:wrapTight>
+            <wp:docPr id="11" name="Grafik 11"/>
+            <wp:cNvGraphicFramePr>
+              <a:graphicFrameLocks xmlns:a="http://schemas.openxmlformats.org/drawingml/2006/main" noChangeAspect="1"/>
+            </wp:cNvGraphicFramePr>
+            <a:graphic xmlns:a="http://schemas.openxmlformats.org/drawingml/2006/main">
+              <a:graphicData uri="http://schemas.openxmlformats.org/drawingml/2006/picture">
+                <pic:pic xmlns:pic="http://schemas.openxmlformats.org/drawingml/2006/picture">
+                  <pic:nvPicPr>
+                    <pic:cNvPr id="1" name=""/>
+                    <pic:cNvPicPr/>
+                  </pic:nvPicPr>
+                  <pic:blipFill>
+                    <a:blip r:embed="rId17">
+                      <a:extLst>
+                        <a:ext uri="{28A0092B-C50C-407E-A947-70E740481C1C}">
+                          <a14:useLocalDpi xmlns:a14="http://schemas.microsoft.com/office/drawing/2010/main" val="0"/>
+                        </a:ext>
+                      </a:extLst>
+                    </a:blip>
+                    <a:stretch>
+                      <a:fillRect/>
+                    </a:stretch>
+                  </pic:blipFill>
+                  <pic:spPr>
+                    <a:xfrm>
+                      <a:off x="0" y="0"/>
+                      <a:ext cx="5731510" cy="1129665"/>
+                    </a:xfrm>
+                    <a:prstGeom prst="rect">
+                      <a:avLst/>
+                    </a:prstGeom>
+                  </pic:spPr>
+                </pic:pic>
+              </a:graphicData>
+            </a:graphic>
+          </wp:anchor>
+        </w:drawing>
+      </w:r>
+      <w:r>
+        <w:t xml:space="preserve"> </w:t>
+      </w:r>
+      <w:r>
         <w:br w:type="page"/>
       </w:r>
     </w:p>
@@ -4281,13 +4517,11 @@
           <w:numId w:val="6"/>
         </w:numPr>
       </w:pPr>
-      <w:bookmarkStart w:id="17" w:name="_Toc92866519"/>
-      <w:proofErr w:type="spellStart"/>
+      <w:bookmarkStart w:id="19" w:name="_Toc92885024"/>
       <w:r>
         <w:t>Mockup</w:t>
       </w:r>
-      <w:bookmarkEnd w:id="17"/>
-      <w:proofErr w:type="spellEnd"/>
+      <w:bookmarkEnd w:id="19"/>
     </w:p>
     <w:p>
       <w:r>
@@ -4346,31 +4580,7 @@
         </w:drawing>
       </w:r>
       <w:r>
-        <w:t xml:space="preserve">Ich habe das </w:t>
-      </w:r>
-      <w:proofErr w:type="spellStart"/>
-      <w:r>
-        <w:t>Mockup</w:t>
-      </w:r>
-      <w:proofErr w:type="spellEnd"/>
-      <w:r>
-        <w:t xml:space="preserve"> mit dem Tool „</w:t>
-      </w:r>
-      <w:proofErr w:type="spellStart"/>
-      <w:r>
-        <w:t>Balsamiq</w:t>
-      </w:r>
-      <w:proofErr w:type="spellEnd"/>
-      <w:r>
-        <w:t xml:space="preserve"> </w:t>
-      </w:r>
-      <w:proofErr w:type="spellStart"/>
-      <w:r>
-        <w:t>Wireframes</w:t>
-      </w:r>
-      <w:proofErr w:type="spellEnd"/>
-      <w:r>
-        <w:t>“ erstellt.</w:t>
+        <w:t>Ich habe das Mockup mit dem Tool „Balsamiq Wireframes“ erstellt.</w:t>
       </w:r>
       <w:r>
         <w:br/>
@@ -4407,11 +4617,11 @@
           <w:numId w:val="6"/>
         </w:numPr>
       </w:pPr>
-      <w:bookmarkStart w:id="18" w:name="_Toc92866520"/>
+      <w:bookmarkStart w:id="20" w:name="_Toc92885025"/>
       <w:r>
         <w:t>Systemtests</w:t>
       </w:r>
-      <w:bookmarkEnd w:id="18"/>
+      <w:bookmarkEnd w:id="20"/>
     </w:p>
     <w:p>
       <w:r>
@@ -4429,27 +4639,27 @@
           <w:numId w:val="6"/>
         </w:numPr>
       </w:pPr>
-      <w:bookmarkStart w:id="19" w:name="_Toc92866521"/>
+      <w:bookmarkStart w:id="21" w:name="_Toc92885026"/>
       <w:r>
         <w:t>Testprotokoll</w:t>
       </w:r>
-      <w:bookmarkEnd w:id="19"/>
+      <w:bookmarkEnd w:id="21"/>
     </w:p>
     <w:tbl>
       <w:tblPr>
         <w:tblStyle w:val="Gritternetztabelle6farbig"/>
-        <w:tblW w:w="0" w:type="auto"/>
+        <w:tblW w:w="9214" w:type="dxa"/>
         <w:tblInd w:w="-5" w:type="dxa"/>
         <w:tblLayout w:type="fixed"/>
         <w:tblLook w:val="04A0" w:firstRow="1" w:lastRow="0" w:firstColumn="1" w:lastColumn="0" w:noHBand="0" w:noVBand="1"/>
       </w:tblPr>
       <w:tblGrid>
-        <w:gridCol w:w="1560"/>
-        <w:gridCol w:w="1275"/>
-        <w:gridCol w:w="1985"/>
-        <w:gridCol w:w="1701"/>
-        <w:gridCol w:w="1701"/>
-        <w:gridCol w:w="799"/>
+        <w:gridCol w:w="1134"/>
+        <w:gridCol w:w="1418"/>
+        <w:gridCol w:w="2126"/>
+        <w:gridCol w:w="1843"/>
+        <w:gridCol w:w="1843"/>
+        <w:gridCol w:w="850"/>
       </w:tblGrid>
       <w:tr>
         <w:trPr>
@@ -4458,7 +4668,7 @@
         <w:tc>
           <w:tcPr>
             <w:cnfStyle w:val="001000000000" w:firstRow="0" w:lastRow="0" w:firstColumn="1" w:lastColumn="0" w:oddVBand="0" w:evenVBand="0" w:oddHBand="0" w:evenHBand="0" w:firstRowFirstColumn="0" w:firstRowLastColumn="0" w:lastRowFirstColumn="0" w:lastRowLastColumn="0"/>
-            <w:tcW w:w="1560" w:type="dxa"/>
+            <w:tcW w:w="1134" w:type="dxa"/>
           </w:tcPr>
           <w:p>
             <w:r>
@@ -4468,7 +4678,7 @@
         </w:tc>
         <w:tc>
           <w:tcPr>
-            <w:tcW w:w="1275" w:type="dxa"/>
+            <w:tcW w:w="1418" w:type="dxa"/>
           </w:tcPr>
           <w:p>
             <w:pPr>
@@ -4481,7 +4691,7 @@
         </w:tc>
         <w:tc>
           <w:tcPr>
-            <w:tcW w:w="1985" w:type="dxa"/>
+            <w:tcW w:w="2126" w:type="dxa"/>
           </w:tcPr>
           <w:p>
             <w:pPr>
@@ -4494,7 +4704,7 @@
         </w:tc>
         <w:tc>
           <w:tcPr>
-            <w:tcW w:w="1701" w:type="dxa"/>
+            <w:tcW w:w="1843" w:type="dxa"/>
           </w:tcPr>
           <w:p>
             <w:pPr>
@@ -4507,7 +4717,7 @@
         </w:tc>
         <w:tc>
           <w:tcPr>
-            <w:tcW w:w="1701" w:type="dxa"/>
+            <w:tcW w:w="1843" w:type="dxa"/>
           </w:tcPr>
           <w:p>
             <w:pPr>
@@ -4520,7 +4730,7 @@
         </w:tc>
         <w:tc>
           <w:tcPr>
-            <w:tcW w:w="799" w:type="dxa"/>
+            <w:tcW w:w="850" w:type="dxa"/>
           </w:tcPr>
           <w:p>
             <w:pPr>
@@ -4540,7 +4750,7 @@
         <w:tc>
           <w:tcPr>
             <w:cnfStyle w:val="001000000000" w:firstRow="0" w:lastRow="0" w:firstColumn="1" w:lastColumn="0" w:oddVBand="0" w:evenVBand="0" w:oddHBand="0" w:evenHBand="0" w:firstRowFirstColumn="0" w:firstRowLastColumn="0" w:lastRowFirstColumn="0" w:lastRowLastColumn="0"/>
-            <w:tcW w:w="1560" w:type="dxa"/>
+            <w:tcW w:w="1134" w:type="dxa"/>
           </w:tcPr>
           <w:p>
             <w:pPr>
@@ -4558,7 +4768,7 @@
         </w:tc>
         <w:tc>
           <w:tcPr>
-            <w:tcW w:w="1275" w:type="dxa"/>
+            <w:tcW w:w="1418" w:type="dxa"/>
           </w:tcPr>
           <w:p>
             <w:pPr>
@@ -4571,7 +4781,7 @@
         </w:tc>
         <w:tc>
           <w:tcPr>
-            <w:tcW w:w="1985" w:type="dxa"/>
+            <w:tcW w:w="2126" w:type="dxa"/>
           </w:tcPr>
           <w:p>
             <w:pPr>
@@ -4592,7 +4802,7 @@
         </w:tc>
         <w:tc>
           <w:tcPr>
-            <w:tcW w:w="1701" w:type="dxa"/>
+            <w:tcW w:w="1843" w:type="dxa"/>
           </w:tcPr>
           <w:p>
             <w:pPr>
@@ -4605,7 +4815,7 @@
         </w:tc>
         <w:tc>
           <w:tcPr>
-            <w:tcW w:w="1701" w:type="dxa"/>
+            <w:tcW w:w="1843" w:type="dxa"/>
           </w:tcPr>
           <w:p>
             <w:pPr>
@@ -4618,7 +4828,7 @@
         </w:tc>
         <w:tc>
           <w:tcPr>
-            <w:tcW w:w="799" w:type="dxa"/>
+            <w:tcW w:w="850" w:type="dxa"/>
           </w:tcPr>
           <w:p>
             <w:pPr>
@@ -4632,12 +4842,12 @@
       </w:tr>
       <w:tr>
         <w:trPr>
-          <w:trHeight w:val="325"/>
+          <w:trHeight w:val="4998"/>
         </w:trPr>
         <w:tc>
           <w:tcPr>
             <w:cnfStyle w:val="001000000000" w:firstRow="0" w:lastRow="0" w:firstColumn="1" w:lastColumn="0" w:oddVBand="0" w:evenVBand="0" w:oddHBand="0" w:evenHBand="0" w:firstRowFirstColumn="0" w:firstRowLastColumn="0" w:lastRowFirstColumn="0" w:lastRowLastColumn="0"/>
-            <w:tcW w:w="1560" w:type="dxa"/>
+            <w:tcW w:w="1134" w:type="dxa"/>
           </w:tcPr>
           <w:p>
             <w:pPr>
@@ -4655,7 +4865,7 @@
         </w:tc>
         <w:tc>
           <w:tcPr>
-            <w:tcW w:w="1275" w:type="dxa"/>
+            <w:tcW w:w="1418" w:type="dxa"/>
           </w:tcPr>
           <w:p>
             <w:pPr>
@@ -4668,7 +4878,7 @@
         </w:tc>
         <w:tc>
           <w:tcPr>
-            <w:tcW w:w="1985" w:type="dxa"/>
+            <w:tcW w:w="2126" w:type="dxa"/>
           </w:tcPr>
           <w:p>
             <w:pPr>
@@ -4700,7 +4910,7 @@
         </w:tc>
         <w:tc>
           <w:tcPr>
-            <w:tcW w:w="1701" w:type="dxa"/>
+            <w:tcW w:w="1843" w:type="dxa"/>
           </w:tcPr>
           <w:p>
             <w:pPr>
@@ -4721,7 +4931,7 @@
         </w:tc>
         <w:tc>
           <w:tcPr>
-            <w:tcW w:w="1701" w:type="dxa"/>
+            <w:tcW w:w="1843" w:type="dxa"/>
           </w:tcPr>
           <w:p>
             <w:pPr>
@@ -4734,7 +4944,7 @@
         </w:tc>
         <w:tc>
           <w:tcPr>
-            <w:tcW w:w="799" w:type="dxa"/>
+            <w:tcW w:w="850" w:type="dxa"/>
           </w:tcPr>
           <w:p>
             <w:pPr>
@@ -4749,12 +4959,12 @@
       <w:tr>
         <w:trPr>
           <w:cnfStyle w:val="000000100000" w:firstRow="0" w:lastRow="0" w:firstColumn="0" w:lastColumn="0" w:oddVBand="0" w:evenVBand="0" w:oddHBand="1" w:evenHBand="0" w:firstRowFirstColumn="0" w:firstRowLastColumn="0" w:lastRowFirstColumn="0" w:lastRowLastColumn="0"/>
-          <w:trHeight w:val="325"/>
+          <w:trHeight w:val="2117"/>
         </w:trPr>
         <w:tc>
           <w:tcPr>
             <w:cnfStyle w:val="001000000000" w:firstRow="0" w:lastRow="0" w:firstColumn="1" w:lastColumn="0" w:oddVBand="0" w:evenVBand="0" w:oddHBand="0" w:evenHBand="0" w:firstRowFirstColumn="0" w:firstRowLastColumn="0" w:lastRowFirstColumn="0" w:lastRowLastColumn="0"/>
-            <w:tcW w:w="1560" w:type="dxa"/>
+            <w:tcW w:w="1134" w:type="dxa"/>
           </w:tcPr>
           <w:p>
             <w:pPr>
@@ -4772,7 +4982,7 @@
         </w:tc>
         <w:tc>
           <w:tcPr>
-            <w:tcW w:w="1275" w:type="dxa"/>
+            <w:tcW w:w="1418" w:type="dxa"/>
           </w:tcPr>
           <w:p>
             <w:pPr>
@@ -4785,7 +4995,7 @@
         </w:tc>
         <w:tc>
           <w:tcPr>
-            <w:tcW w:w="1985" w:type="dxa"/>
+            <w:tcW w:w="2126" w:type="dxa"/>
           </w:tcPr>
           <w:p>
             <w:pPr>
@@ -4798,7 +5008,7 @@
         </w:tc>
         <w:tc>
           <w:tcPr>
-            <w:tcW w:w="1701" w:type="dxa"/>
+            <w:tcW w:w="1843" w:type="dxa"/>
           </w:tcPr>
           <w:p>
             <w:pPr>
@@ -4811,7 +5021,7 @@
         </w:tc>
         <w:tc>
           <w:tcPr>
-            <w:tcW w:w="1701" w:type="dxa"/>
+            <w:tcW w:w="1843" w:type="dxa"/>
           </w:tcPr>
           <w:p>
             <w:pPr>
@@ -4824,7 +5034,7 @@
         </w:tc>
         <w:tc>
           <w:tcPr>
-            <w:tcW w:w="799" w:type="dxa"/>
+            <w:tcW w:w="850" w:type="dxa"/>
           </w:tcPr>
           <w:p>
             <w:pPr>
@@ -4833,13 +5043,10 @@
             <w:r>
               <w:t>Silvan M.</w:t>
             </w:r>
-            <w:bookmarkStart w:id="20" w:name="_GoBack"/>
-            <w:bookmarkEnd w:id="20"/>
           </w:p>
         </w:tc>
       </w:tr>
     </w:tbl>
-    <w:p/>
     <w:p>
       <w:pPr>
         <w:pStyle w:val="berschrift1"/>
@@ -4848,15 +5055,156 @@
           <w:numId w:val="6"/>
         </w:numPr>
       </w:pPr>
-      <w:bookmarkStart w:id="21" w:name="_Toc92866522"/>
+      <w:bookmarkStart w:id="22" w:name="_Toc92885027"/>
       <w:r>
         <w:t>Installationsanleitung</w:t>
       </w:r>
-      <w:bookmarkEnd w:id="21"/>
+      <w:bookmarkEnd w:id="22"/>
     </w:p>
     <w:p>
       <w:r>
         <w:t>Hier wird erklärt, wie man die Software auf ein dafür vorgesehenes System installiert.</w:t>
+      </w:r>
+      <w:r>
+        <w:br/>
+        <w:t>Um das Programm „MyTransportApp“ herunterzuladen, kann man die Installer Datei verwenden.</w:t>
+      </w:r>
+      <w:r>
+        <w:t xml:space="preserve"> Diese findet sich unter folgendem Pfad</w:t>
+      </w:r>
+      <w:r>
+        <w:t xml:space="preserve"> im Projekt</w:t>
+      </w:r>
+      <w:r>
+        <w:t>:</w:t>
+      </w:r>
+      <w:r>
+        <w:br/>
+        <w:t>.</w:t>
+      </w:r>
+      <w:r>
+        <w:t>\M318Projek</w:t>
+      </w:r>
+      <w:r>
+        <w:t>t\</w:t>
+      </w:r>
+      <w:proofErr w:type="spellStart"/>
+      <w:r>
+        <w:t>MyTransportAppInstaller</w:t>
+      </w:r>
+      <w:proofErr w:type="spellEnd"/>
+      <w:r>
+        <w:t>\</w:t>
+      </w:r>
+      <w:proofErr w:type="spellStart"/>
+      <w:r>
+        <w:t>Debug</w:t>
+      </w:r>
+      <w:proofErr w:type="spellEnd"/>
+      <w:r>
+        <w:t>\</w:t>
+      </w:r>
+      <w:r>
+        <w:t xml:space="preserve"> MyTransportAppInstaller.msi</w:t>
+      </w:r>
+    </w:p>
+    <w:p>
+      <w:r>
+        <w:drawing>
+          <wp:inline distT="0" distB="0" distL="0" distR="0" wp14:anchorId="7801E497" wp14:editId="16728677">
+            <wp:extent cx="5731510" cy="1491615"/>
+            <wp:effectExtent l="0" t="0" r="2540" b="0"/>
+            <wp:docPr id="13" name="Grafik 13"/>
+            <wp:cNvGraphicFramePr>
+              <a:graphicFrameLocks xmlns:a="http://schemas.openxmlformats.org/drawingml/2006/main" noChangeAspect="1"/>
+            </wp:cNvGraphicFramePr>
+            <a:graphic xmlns:a="http://schemas.openxmlformats.org/drawingml/2006/main">
+              <a:graphicData uri="http://schemas.openxmlformats.org/drawingml/2006/picture">
+                <pic:pic xmlns:pic="http://schemas.openxmlformats.org/drawingml/2006/picture">
+                  <pic:nvPicPr>
+                    <pic:cNvPr id="1" name=""/>
+                    <pic:cNvPicPr/>
+                  </pic:nvPicPr>
+                  <pic:blipFill>
+                    <a:blip r:embed="rId18"/>
+                    <a:stretch>
+                      <a:fillRect/>
+                    </a:stretch>
+                  </pic:blipFill>
+                  <pic:spPr>
+                    <a:xfrm>
+                      <a:off x="0" y="0"/>
+                      <a:ext cx="5731510" cy="1491615"/>
+                    </a:xfrm>
+                    <a:prstGeom prst="rect">
+                      <a:avLst/>
+                    </a:prstGeom>
+                  </pic:spPr>
+                </pic:pic>
+              </a:graphicData>
+            </a:graphic>
+          </wp:inline>
+        </w:drawing>
+      </w:r>
+    </w:p>
+    <w:p>
+      <w:r>
+        <w:t xml:space="preserve">Diese Datei kann man dann Doppelklicken und einen Pfad auswählen. Dann wird mein Programm unter dem angegebenen Dateipfad gespeichert. </w:t>
+      </w:r>
+      <w:r>
+        <w:t>Unter dem angegebenen Pfad,</w:t>
+      </w:r>
+      <w:r>
+        <w:t xml:space="preserve"> findet man die Datei „</w:t>
+      </w:r>
+      <w:r>
+        <w:t>MyTransportApp.exe</w:t>
+      </w:r>
+      <w:r>
+        <w:t>“.</w:t>
+      </w:r>
+    </w:p>
+    <w:p>
+      <w:r>
+        <w:rPr>
+          <w:noProof/>
+          <w:lang w:val="de-CH" w:eastAsia="ja-JP"/>
+        </w:rPr>
+        <w:drawing>
+          <wp:inline distT="0" distB="0" distL="0" distR="0" wp14:anchorId="739B4A4B" wp14:editId="00EA95CD">
+            <wp:extent cx="5731510" cy="1715770"/>
+            <wp:effectExtent l="0" t="0" r="2540" b="0"/>
+            <wp:docPr id="14" name="Grafik 14"/>
+            <wp:cNvGraphicFramePr>
+              <a:graphicFrameLocks xmlns:a="http://schemas.openxmlformats.org/drawingml/2006/main" noChangeAspect="1"/>
+            </wp:cNvGraphicFramePr>
+            <a:graphic xmlns:a="http://schemas.openxmlformats.org/drawingml/2006/main">
+              <a:graphicData uri="http://schemas.openxmlformats.org/drawingml/2006/picture">
+                <pic:pic xmlns:pic="http://schemas.openxmlformats.org/drawingml/2006/picture">
+                  <pic:nvPicPr>
+                    <pic:cNvPr id="1" name=""/>
+                    <pic:cNvPicPr/>
+                  </pic:nvPicPr>
+                  <pic:blipFill>
+                    <a:blip r:embed="rId19"/>
+                    <a:stretch>
+                      <a:fillRect/>
+                    </a:stretch>
+                  </pic:blipFill>
+                  <pic:spPr>
+                    <a:xfrm>
+                      <a:off x="0" y="0"/>
+                      <a:ext cx="5731510" cy="1715770"/>
+                    </a:xfrm>
+                    <a:prstGeom prst="rect">
+                      <a:avLst/>
+                    </a:prstGeom>
+                  </pic:spPr>
+                </pic:pic>
+              </a:graphicData>
+            </a:graphic>
+          </wp:inline>
+        </w:drawing>
       </w:r>
     </w:p>
     <w:p>
@@ -4867,9 +5215,11 @@
           <w:numId w:val="6"/>
         </w:numPr>
       </w:pPr>
+      <w:bookmarkStart w:id="23" w:name="_Toc92885028"/>
       <w:r>
         <w:t>Andere Informationen</w:t>
       </w:r>
+      <w:bookmarkEnd w:id="23"/>
     </w:p>
     <w:p>
       <w:r>
@@ -4884,26 +5234,25 @@
           <w:numId w:val="6"/>
         </w:numPr>
       </w:pPr>
+      <w:bookmarkStart w:id="24" w:name="_Toc92885029"/>
       <w:r>
         <w:t>Fazit</w:t>
       </w:r>
-    </w:p>
-    <w:p>
-      <w:r>
-        <w:t xml:space="preserve">Ich fand das Projekt cool und es hat im Allgemeinen </w:t>
-      </w:r>
-      <w:proofErr w:type="spellStart"/>
-      <w:r>
-        <w:t>Spass</w:t>
-      </w:r>
-      <w:proofErr w:type="spellEnd"/>
-      <w:r>
-        <w:t xml:space="preserve"> gemacht. Jedoch war es für jemanden wie mich, der sich im Betrieb nicht mit C# auseinandersetzt und daher nicht auf dem Niveau vieler anderen ist, schwer in C# reinzukommen. Diesbezüglich musste ich einige Stunden am Wochenende für den Code investieren. Am Ende war ich ganz zufrieden, mit dem was ich gemacht habe.</w:t>
+      <w:bookmarkEnd w:id="24"/>
+    </w:p>
+    <w:p>
+      <w:pPr>
+        <w:rPr>
+          <w:rFonts w:ascii="Symbol" w:hAnsi="Symbol"/>
+        </w:rPr>
+      </w:pPr>
+      <w:r>
+        <w:t>Ich fand das Projekt cool und es hat im Allgemeinen Spass gemacht. Jedoch war es für jemanden wie mich, der sich im Betrieb nicht mit C# auseinandersetzt und daher nicht auf dem Niveau vieler anderen ist, schwer in C# reinzukommen. Diesbezüglich musste ich einige Stunden am Wochenende für den Code investieren. Am Ende war ich ganz zufrieden, mit dem was ich gemacht habe.</w:t>
       </w:r>
     </w:p>
     <w:sectPr>
-      <w:headerReference w:type="default" r:id="rId17"/>
-      <w:footerReference w:type="default" r:id="rId18"/>
+      <w:headerReference w:type="default" r:id="rId20"/>
+      <w:footerReference w:type="default" r:id="rId21"/>
       <w:pgSz w:w="11906" w:h="16838"/>
       <w:pgMar w:top="1440" w:right="1440" w:bottom="1440" w:left="1440" w:header="720" w:footer="720" w:gutter="0"/>
       <w:cols w:space="720"/>
@@ -4979,7 +5328,7 @@
           <w:rPr>
             <w:noProof/>
           </w:rPr>
-          <w:t>10</w:t>
+          <w:t>12</w:t>
         </w:r>
         <w:r>
           <w:fldChar w:fldCharType="end"/>
@@ -7693,7 +8042,7 @@
 </file>
 
 <file path=customXml/itemProps1.xml><?xml version="1.0" encoding="utf-8"?>
-<ds:datastoreItem xmlns:ds="http://schemas.openxmlformats.org/officeDocument/2006/customXml" ds:itemID="{81F83264-3B24-4054-8503-22A4ED2909AA}">
+<ds:datastoreItem xmlns:ds="http://schemas.openxmlformats.org/officeDocument/2006/customXml" ds:itemID="{D17038D7-7DC9-47BA-B3CA-6FB3363A5F14}">
   <ds:schemaRefs>
     <ds:schemaRef ds:uri="http://schemas.openxmlformats.org/officeDocument/2006/bibliography"/>
   </ds:schemaRefs>

</xml_diff>